<commit_message>
module-16_1 updated on 12.4.23 at 1:14pm from office
</commit_message>
<xml_diff>
--- a/module-16_1/project-16_1.docx
+++ b/module-16_1/project-16_1.docx
@@ -67,6 +67,22 @@
           <w:szCs w:val="24"/>
         </w:rPr>
         <w:t>module-16: working with forms &amp; user input</w:t>
+      </w:r>
+    </w:p>
+    <w:p>
+      <w:pPr>
+        <w:spacing w:after="0" w:line="276" w:lineRule="auto"/>
+        <w:rPr>
+          <w:sz w:val="24"/>
+          <w:szCs w:val="24"/>
+        </w:rPr>
+      </w:pPr>
+      <w:r>
+        <w:rPr>
+          <w:sz w:val="24"/>
+          <w:szCs w:val="24"/>
+        </w:rPr>
+        <w:t>module-16_1 starts here,, tutorial: 1-8</w:t>
       </w:r>
     </w:p>
     <w:p>

</xml_diff>